<commit_message>
lỡ tay tạo ra bug phải fix lại 15/11 23:57
</commit_message>
<xml_diff>
--- a/docs/HỌC CÁCH CRAWL SỐ LIỆU VỀ DỊCH BỆNH COVIDE.docx
+++ b/docs/HỌC CÁCH CRAWL SỐ LIỆU VỀ DỊCH BỆNH COVIDE.docx
@@ -364,7 +364,24 @@
           <w:sz w:val="28"/>
           <w:szCs w:val="28"/>
         </w:rPr>
-        <w:t xml:space="preserve">các số liệu về số ca nhiễm, số ca tử vong, số ca được chữa khỏi đều được hiển thị trong thẻ </w:t>
+        <w:t xml:space="preserve">các số liệu về </w:t>
+      </w:r>
+      <w:r>
+        <w:rPr>
+          <w:rFonts w:ascii="Times New Roman" w:hAnsi="Times New Roman" w:cs="Times New Roman"/>
+          <w:b/>
+          <w:sz w:val="28"/>
+          <w:szCs w:val="28"/>
+        </w:rPr>
+        <w:t>số ca nhiễm, số ca tử vong, số ca được chữa khỏi</w:t>
+      </w:r>
+      <w:r>
+        <w:rPr>
+          <w:rFonts w:ascii="Times New Roman" w:hAnsi="Times New Roman" w:cs="Times New Roman"/>
+          <w:sz w:val="28"/>
+          <w:szCs w:val="28"/>
+        </w:rPr>
+        <w:t xml:space="preserve"> đều được hiển thị trong thẻ </w:t>
       </w:r>
       <w:r>
         <w:rPr>
@@ -1059,7 +1076,6 @@
         <w:jc w:val="both"/>
         <w:rPr>
           <w:rFonts w:ascii="Times New Roman" w:hAnsi="Times New Roman" w:cs="Times New Roman"/>
-          <w:b/>
           <w:sz w:val="28"/>
           <w:szCs w:val="28"/>
         </w:rPr>
@@ -1072,7 +1088,704 @@
           <w:szCs w:val="28"/>
         </w:rPr>
         <w:tab/>
-        <w:t>b. Giới thiệu thư viện Simple Html Dom của PHP.</w:t>
+      </w:r>
+      <w:r>
+        <w:rPr>
+          <w:rFonts w:ascii="Times New Roman" w:hAnsi="Times New Roman" w:cs="Times New Roman"/>
+          <w:sz w:val="28"/>
+          <w:szCs w:val="28"/>
+        </w:rPr>
+        <w:t xml:space="preserve">Chương trình mình sẽ viết dưới đây được đặt tên là </w:t>
+      </w:r>
+      <w:r>
+        <w:rPr>
+          <w:rFonts w:ascii="Times New Roman" w:hAnsi="Times New Roman" w:cs="Times New Roman"/>
+          <w:b/>
+          <w:i/>
+          <w:sz w:val="28"/>
+          <w:szCs w:val="28"/>
+        </w:rPr>
+        <w:t>Worldometer-crawler</w:t>
+      </w:r>
+      <w:r>
+        <w:rPr>
+          <w:rFonts w:ascii="Times New Roman" w:hAnsi="Times New Roman" w:cs="Times New Roman"/>
+          <w:sz w:val="28"/>
+          <w:szCs w:val="28"/>
+        </w:rPr>
+        <w:t xml:space="preserve">, một ứng dụng viết bằng PHP và được thiết kế để crawl số liệu dịch bệnh covid tại một quốc gia cụ thể. Số liệu nêu trên bao gồm </w:t>
+      </w:r>
+      <w:r>
+        <w:rPr>
+          <w:rFonts w:ascii="Times New Roman" w:hAnsi="Times New Roman" w:cs="Times New Roman"/>
+          <w:b/>
+          <w:sz w:val="28"/>
+          <w:szCs w:val="28"/>
+        </w:rPr>
+        <w:t>số ca nhiễm, số ca tử vong, số ca đang điều trị</w:t>
+      </w:r>
+      <w:r>
+        <w:rPr>
+          <w:rFonts w:ascii="Times New Roman" w:hAnsi="Times New Roman" w:cs="Times New Roman"/>
+          <w:sz w:val="28"/>
+          <w:szCs w:val="28"/>
+        </w:rPr>
+        <w:t xml:space="preserve">, và các </w:t>
+      </w:r>
+      <w:r>
+        <w:rPr>
+          <w:rFonts w:ascii="Times New Roman" w:hAnsi="Times New Roman" w:cs="Times New Roman"/>
+          <w:b/>
+          <w:sz w:val="28"/>
+          <w:szCs w:val="28"/>
+        </w:rPr>
+        <w:t>biểu đồ biến động về số ca nhiễm, số ca nhiễm mới, số ca đang điều trị, số ca tử vong, số ca tử vong trong ngày</w:t>
+      </w:r>
+      <w:r>
+        <w:rPr>
+          <w:rFonts w:ascii="Times New Roman" w:hAnsi="Times New Roman" w:cs="Times New Roman"/>
+          <w:sz w:val="28"/>
+          <w:szCs w:val="28"/>
+        </w:rPr>
+        <w:t>.</w:t>
+      </w:r>
+    </w:p>
+    <w:p>
+      <w:pPr>
+        <w:jc w:val="both"/>
+        <w:rPr>
+          <w:rFonts w:ascii="Times New Roman" w:hAnsi="Times New Roman" w:cs="Times New Roman"/>
+          <w:sz w:val="28"/>
+          <w:szCs w:val="28"/>
+        </w:rPr>
+      </w:pPr>
+      <w:r>
+        <w:rPr>
+          <w:rFonts w:ascii="Times New Roman" w:hAnsi="Times New Roman" w:cs="Times New Roman"/>
+          <w:sz w:val="28"/>
+          <w:szCs w:val="28"/>
+        </w:rPr>
+        <w:tab/>
+        <w:t>Số liệu thu thập được sẽ được ghi vào một file .json với tên file là tên quốc gia.</w:t>
+      </w:r>
+    </w:p>
+    <w:p>
+      <w:pPr>
+        <w:jc w:val="both"/>
+        <w:rPr>
+          <w:rFonts w:ascii="Times New Roman" w:hAnsi="Times New Roman" w:cs="Times New Roman"/>
+          <w:sz w:val="28"/>
+          <w:szCs w:val="28"/>
+        </w:rPr>
+      </w:pPr>
+      <w:r>
+        <w:rPr>
+          <w:noProof/>
+        </w:rPr>
+        <w:drawing>
+          <wp:inline distT="0" distB="0" distL="0" distR="0" wp14:anchorId="5DA6B490" wp14:editId="4E8F14FB">
+            <wp:extent cx="5940425" cy="3341370"/>
+            <wp:effectExtent l="0" t="0" r="3175" b="0"/>
+            <wp:docPr id="5" name="Picture 5"/>
+            <wp:cNvGraphicFramePr>
+              <a:graphicFrameLocks xmlns:a="http://schemas.openxmlformats.org/drawingml/2006/main" noChangeAspect="1"/>
+            </wp:cNvGraphicFramePr>
+            <a:graphic xmlns:a="http://schemas.openxmlformats.org/drawingml/2006/main">
+              <a:graphicData uri="http://schemas.openxmlformats.org/drawingml/2006/picture">
+                <pic:pic xmlns:pic="http://schemas.openxmlformats.org/drawingml/2006/picture">
+                  <pic:nvPicPr>
+                    <pic:cNvPr id="1" name=""/>
+                    <pic:cNvPicPr/>
+                  </pic:nvPicPr>
+                  <pic:blipFill>
+                    <a:blip r:embed="rId13"/>
+                    <a:stretch>
+                      <a:fillRect/>
+                    </a:stretch>
+                  </pic:blipFill>
+                  <pic:spPr>
+                    <a:xfrm>
+                      <a:off x="0" y="0"/>
+                      <a:ext cx="5940425" cy="3341370"/>
+                    </a:xfrm>
+                    <a:prstGeom prst="rect">
+                      <a:avLst/>
+                    </a:prstGeom>
+                  </pic:spPr>
+                </pic:pic>
+              </a:graphicData>
+            </a:graphic>
+          </wp:inline>
+        </w:drawing>
+      </w:r>
+    </w:p>
+    <w:p>
+      <w:pPr>
+        <w:jc w:val="center"/>
+        <w:rPr>
+          <w:rFonts w:ascii="Times New Roman" w:hAnsi="Times New Roman" w:cs="Times New Roman"/>
+          <w:i/>
+          <w:sz w:val="28"/>
+          <w:szCs w:val="28"/>
+        </w:rPr>
+      </w:pPr>
+      <w:r>
+        <w:rPr>
+          <w:rFonts w:ascii="Times New Roman" w:hAnsi="Times New Roman" w:cs="Times New Roman"/>
+          <w:i/>
+          <w:sz w:val="28"/>
+          <w:szCs w:val="28"/>
+        </w:rPr>
+        <w:t>File russia.json sau khi crawl</w:t>
+      </w:r>
+    </w:p>
+    <w:p>
+      <w:pPr>
+        <w:jc w:val="both"/>
+        <w:rPr>
+          <w:rFonts w:ascii="Times New Roman" w:hAnsi="Times New Roman" w:cs="Times New Roman"/>
+          <w:sz w:val="28"/>
+          <w:szCs w:val="28"/>
+        </w:rPr>
+      </w:pPr>
+      <w:r>
+        <w:rPr>
+          <w:rFonts w:ascii="Times New Roman" w:hAnsi="Times New Roman" w:cs="Times New Roman"/>
+          <w:sz w:val="28"/>
+          <w:szCs w:val="28"/>
+        </w:rPr>
+        <w:tab/>
+        <w:t xml:space="preserve">Kỹ thuật crawl rất đơn giản, chỉ cần lấy toàn bộ mã nguồn của trang về (thông qua phương thức </w:t>
+      </w:r>
+      <w:r>
+        <w:rPr>
+          <w:rFonts w:ascii="Times New Roman" w:hAnsi="Times New Roman" w:cs="Times New Roman"/>
+          <w:i/>
+          <w:sz w:val="28"/>
+          <w:szCs w:val="28"/>
+        </w:rPr>
+        <w:t>file_get_content()</w:t>
+      </w:r>
+      <w:r>
+        <w:rPr>
+          <w:rFonts w:ascii="Times New Roman" w:hAnsi="Times New Roman" w:cs="Times New Roman"/>
+          <w:sz w:val="28"/>
+          <w:szCs w:val="28"/>
+        </w:rPr>
+        <w:t xml:space="preserve"> và trích xuất các đoạn văn bản chứa thông tin mình cần sử dụng. Tuy nhiên để thuận tiện hơn cho việc lấy dữ liệu từ trong các </w:t>
+      </w:r>
+      <w:r>
+        <w:rPr>
+          <w:rFonts w:ascii="Times New Roman" w:hAnsi="Times New Roman" w:cs="Times New Roman"/>
+          <w:i/>
+          <w:sz w:val="28"/>
+          <w:szCs w:val="28"/>
+        </w:rPr>
+        <w:t xml:space="preserve">DOM Element </w:t>
+      </w:r>
+      <w:r>
+        <w:rPr>
+          <w:rFonts w:ascii="Times New Roman" w:hAnsi="Times New Roman" w:cs="Times New Roman"/>
+          <w:sz w:val="28"/>
+          <w:szCs w:val="28"/>
+        </w:rPr>
+        <w:t xml:space="preserve">mình đã sử dụng thêm thư viện </w:t>
+      </w:r>
+      <w:r>
+        <w:rPr>
+          <w:rFonts w:ascii="Times New Roman" w:hAnsi="Times New Roman" w:cs="Times New Roman"/>
+          <w:i/>
+          <w:sz w:val="28"/>
+          <w:szCs w:val="28"/>
+        </w:rPr>
+        <w:t>Simple Html DOM.</w:t>
+      </w:r>
+    </w:p>
+    <w:p>
+      <w:pPr>
+        <w:jc w:val="both"/>
+        <w:rPr>
+          <w:rFonts w:ascii="Times New Roman" w:hAnsi="Times New Roman" w:cs="Times New Roman"/>
+          <w:b/>
+          <w:sz w:val="28"/>
+          <w:szCs w:val="28"/>
+        </w:rPr>
+      </w:pPr>
+      <w:r>
+        <w:rPr>
+          <w:rFonts w:ascii="Times New Roman" w:hAnsi="Times New Roman" w:cs="Times New Roman"/>
+          <w:b/>
+          <w:sz w:val="28"/>
+          <w:szCs w:val="28"/>
+        </w:rPr>
+        <w:tab/>
+        <w:t xml:space="preserve">b. Giới thiệu thư viện </w:t>
+      </w:r>
+      <w:r>
+        <w:rPr>
+          <w:rFonts w:ascii="Times New Roman" w:hAnsi="Times New Roman" w:cs="Times New Roman"/>
+          <w:b/>
+          <w:i/>
+          <w:sz w:val="28"/>
+          <w:szCs w:val="28"/>
+        </w:rPr>
+        <w:t xml:space="preserve">Simple Html </w:t>
+      </w:r>
+      <w:r>
+        <w:rPr>
+          <w:rFonts w:ascii="Times New Roman" w:hAnsi="Times New Roman" w:cs="Times New Roman"/>
+          <w:b/>
+          <w:i/>
+          <w:sz w:val="28"/>
+          <w:szCs w:val="28"/>
+        </w:rPr>
+        <w:t>DOM</w:t>
+      </w:r>
+      <w:r>
+        <w:rPr>
+          <w:rFonts w:ascii="Times New Roman" w:hAnsi="Times New Roman" w:cs="Times New Roman"/>
+          <w:b/>
+          <w:sz w:val="28"/>
+          <w:szCs w:val="28"/>
+        </w:rPr>
+        <w:t xml:space="preserve"> </w:t>
+      </w:r>
+      <w:r>
+        <w:rPr>
+          <w:rFonts w:ascii="Times New Roman" w:hAnsi="Times New Roman" w:cs="Times New Roman"/>
+          <w:b/>
+          <w:sz w:val="28"/>
+          <w:szCs w:val="28"/>
+        </w:rPr>
+        <w:t>của PHP.</w:t>
+      </w:r>
+    </w:p>
+    <w:p>
+      <w:pPr>
+        <w:jc w:val="both"/>
+        <w:rPr>
+          <w:rFonts w:ascii="Times New Roman" w:hAnsi="Times New Roman" w:cs="Times New Roman"/>
+          <w:b/>
+          <w:color w:val="222222"/>
+          <w:sz w:val="28"/>
+          <w:szCs w:val="28"/>
+          <w:shd w:val="clear" w:color="auto" w:fill="FFFFFF"/>
+        </w:rPr>
+      </w:pPr>
+      <w:r>
+        <w:rPr>
+          <w:rFonts w:ascii="Times New Roman" w:hAnsi="Times New Roman" w:cs="Times New Roman"/>
+          <w:b/>
+          <w:sz w:val="28"/>
+          <w:szCs w:val="28"/>
+        </w:rPr>
+        <w:tab/>
+      </w:r>
+      <w:r>
+        <w:rPr>
+          <w:rFonts w:ascii="Times New Roman" w:hAnsi="Times New Roman" w:cs="Times New Roman"/>
+          <w:sz w:val="28"/>
+          <w:szCs w:val="28"/>
+        </w:rPr>
+        <w:t xml:space="preserve">Như trên phần </w:t>
+      </w:r>
+      <w:r>
+        <w:rPr>
+          <w:rFonts w:ascii="Times New Roman" w:hAnsi="Times New Roman" w:cs="Times New Roman"/>
+          <w:b/>
+          <w:sz w:val="28"/>
+          <w:szCs w:val="28"/>
+        </w:rPr>
+        <w:t>2.</w:t>
+      </w:r>
+      <w:r>
+        <w:rPr>
+          <w:rFonts w:ascii="Times New Roman" w:hAnsi="Times New Roman" w:cs="Times New Roman"/>
+          <w:sz w:val="28"/>
+          <w:szCs w:val="28"/>
+        </w:rPr>
+        <w:t xml:space="preserve"> đã nói, các số liệu cơ bản như </w:t>
+      </w:r>
+      <w:r>
+        <w:rPr>
+          <w:rFonts w:ascii="Times New Roman" w:hAnsi="Times New Roman" w:cs="Times New Roman"/>
+          <w:b/>
+          <w:sz w:val="28"/>
+          <w:szCs w:val="28"/>
+        </w:rPr>
+        <w:t xml:space="preserve">số ca nhiễm, số ca tử vong, số ca bình phục </w:t>
+      </w:r>
+      <w:r>
+        <w:rPr>
+          <w:rFonts w:ascii="Times New Roman" w:hAnsi="Times New Roman" w:cs="Times New Roman"/>
+          <w:sz w:val="28"/>
+          <w:szCs w:val="28"/>
+        </w:rPr>
+        <w:t xml:space="preserve">đều được hiển thị trong thẻ </w:t>
+      </w:r>
+      <w:r>
+        <w:rPr>
+          <w:rFonts w:ascii="Times New Roman" w:hAnsi="Times New Roman" w:cs="Times New Roman"/>
+          <w:i/>
+          <w:sz w:val="28"/>
+          <w:szCs w:val="28"/>
+        </w:rPr>
+        <w:t>&lt;span&gt;</w:t>
+      </w:r>
+      <w:r>
+        <w:rPr>
+          <w:rFonts w:ascii="Times New Roman" w:hAnsi="Times New Roman" w:cs="Times New Roman"/>
+          <w:sz w:val="28"/>
+          <w:szCs w:val="28"/>
+        </w:rPr>
+        <w:t xml:space="preserve"> là child của thẻ </w:t>
+      </w:r>
+      <w:r>
+        <w:rPr>
+          <w:rFonts w:ascii="Times New Roman" w:hAnsi="Times New Roman" w:cs="Times New Roman"/>
+          <w:i/>
+          <w:sz w:val="28"/>
+          <w:szCs w:val="28"/>
+        </w:rPr>
+        <w:t>&lt;div class=”</w:t>
+      </w:r>
+      <w:r>
+        <w:rPr>
+          <w:rFonts w:ascii="Times New Roman" w:hAnsi="Times New Roman" w:cs="Times New Roman"/>
+          <w:i/>
+          <w:color w:val="222222"/>
+          <w:sz w:val="28"/>
+          <w:szCs w:val="28"/>
+          <w:shd w:val="clear" w:color="auto" w:fill="FFFFFF"/>
+        </w:rPr>
+        <w:t>maincounter-number”&gt;</w:t>
+      </w:r>
+      <w:r>
+        <w:rPr>
+          <w:rFonts w:ascii="Times New Roman" w:hAnsi="Times New Roman" w:cs="Times New Roman"/>
+          <w:i/>
+          <w:color w:val="222222"/>
+          <w:sz w:val="28"/>
+          <w:szCs w:val="28"/>
+          <w:shd w:val="clear" w:color="auto" w:fill="FFFFFF"/>
+        </w:rPr>
+        <w:t xml:space="preserve">. </w:t>
+      </w:r>
+      <w:r>
+        <w:rPr>
+          <w:rFonts w:ascii="Times New Roman" w:hAnsi="Times New Roman" w:cs="Times New Roman"/>
+          <w:color w:val="222222"/>
+          <w:sz w:val="28"/>
+          <w:szCs w:val="28"/>
+          <w:shd w:val="clear" w:color="auto" w:fill="FFFFFF"/>
+        </w:rPr>
+        <w:t xml:space="preserve">Với javascript, ta có thể trực tiếp truy cập vào DOM Selector </w:t>
+      </w:r>
+      <w:r>
+        <w:rPr>
+          <w:rFonts w:ascii="Times New Roman" w:hAnsi="Times New Roman" w:cs="Times New Roman"/>
+          <w:i/>
+          <w:color w:val="222222"/>
+          <w:sz w:val="28"/>
+          <w:szCs w:val="28"/>
+          <w:shd w:val="clear" w:color="auto" w:fill="FFFFFF"/>
+        </w:rPr>
+        <w:t>“.maincounter-number span”</w:t>
+      </w:r>
+      <w:r>
+        <w:rPr>
+          <w:rFonts w:ascii="Times New Roman" w:hAnsi="Times New Roman" w:cs="Times New Roman"/>
+          <w:i/>
+          <w:color w:val="222222"/>
+          <w:sz w:val="28"/>
+          <w:szCs w:val="28"/>
+          <w:shd w:val="clear" w:color="auto" w:fill="FFFFFF"/>
+        </w:rPr>
+        <w:t xml:space="preserve"> </w:t>
+      </w:r>
+      <w:r>
+        <w:rPr>
+          <w:rFonts w:ascii="Times New Roman" w:hAnsi="Times New Roman" w:cs="Times New Roman"/>
+          <w:color w:val="222222"/>
+          <w:sz w:val="28"/>
+          <w:szCs w:val="28"/>
+          <w:shd w:val="clear" w:color="auto" w:fill="FFFFFF"/>
+        </w:rPr>
+        <w:t xml:space="preserve">để lấy các số liệu đó. PHP thuần lại không làm được như vậy. Tuy nhiên có một thư viện có thể giúp ta truy cập vào DOM Selector mà không phải gọi javascript, đó là thư viện </w:t>
+      </w:r>
+      <w:r>
+        <w:rPr>
+          <w:rFonts w:ascii="Times New Roman" w:hAnsi="Times New Roman" w:cs="Times New Roman"/>
+          <w:b/>
+          <w:i/>
+          <w:color w:val="222222"/>
+          <w:sz w:val="28"/>
+          <w:szCs w:val="28"/>
+          <w:shd w:val="clear" w:color="auto" w:fill="FFFFFF"/>
+        </w:rPr>
+        <w:t>simple_html_dom</w:t>
+      </w:r>
+      <w:r>
+        <w:rPr>
+          <w:rFonts w:ascii="Times New Roman" w:hAnsi="Times New Roman" w:cs="Times New Roman"/>
+          <w:b/>
+          <w:i/>
+          <w:color w:val="222222"/>
+          <w:sz w:val="28"/>
+          <w:szCs w:val="28"/>
+          <w:shd w:val="clear" w:color="auto" w:fill="FFFFFF"/>
+        </w:rPr>
+        <w:t>.</w:t>
+      </w:r>
+    </w:p>
+    <w:p>
+      <w:pPr>
+        <w:rPr>
+          <w:rFonts w:ascii="Times New Roman" w:hAnsi="Times New Roman" w:cs="Times New Roman"/>
+          <w:color w:val="222222"/>
+          <w:sz w:val="28"/>
+          <w:szCs w:val="28"/>
+          <w:shd w:val="clear" w:color="auto" w:fill="FFFFFF"/>
+        </w:rPr>
+      </w:pPr>
+      <w:r>
+        <w:rPr>
+          <w:rFonts w:ascii="Times New Roman" w:hAnsi="Times New Roman" w:cs="Times New Roman"/>
+          <w:b/>
+          <w:color w:val="222222"/>
+          <w:sz w:val="28"/>
+          <w:szCs w:val="28"/>
+          <w:shd w:val="clear" w:color="auto" w:fill="FFFFFF"/>
+        </w:rPr>
+        <w:lastRenderedPageBreak/>
+        <w:tab/>
+      </w:r>
+      <w:r>
+        <w:rPr>
+          <w:rFonts w:ascii="Times New Roman" w:hAnsi="Times New Roman" w:cs="Times New Roman"/>
+          <w:color w:val="222222"/>
+          <w:sz w:val="28"/>
+          <w:szCs w:val="28"/>
+          <w:shd w:val="clear" w:color="auto" w:fill="FFFFFF"/>
+        </w:rPr>
+        <w:t xml:space="preserve">Thư viện </w:t>
+      </w:r>
+      <w:r>
+        <w:rPr>
+          <w:rFonts w:ascii="Times New Roman" w:hAnsi="Times New Roman" w:cs="Times New Roman"/>
+          <w:b/>
+          <w:i/>
+          <w:color w:val="222222"/>
+          <w:sz w:val="28"/>
+          <w:szCs w:val="28"/>
+          <w:shd w:val="clear" w:color="auto" w:fill="FFFFFF"/>
+        </w:rPr>
+        <w:t>simple_html_dom</w:t>
+      </w:r>
+      <w:r>
+        <w:rPr>
+          <w:rFonts w:ascii="Times New Roman" w:hAnsi="Times New Roman" w:cs="Times New Roman"/>
+          <w:b/>
+          <w:i/>
+          <w:color w:val="222222"/>
+          <w:sz w:val="28"/>
+          <w:szCs w:val="28"/>
+          <w:shd w:val="clear" w:color="auto" w:fill="FFFFFF"/>
+        </w:rPr>
+        <w:t xml:space="preserve">.php </w:t>
+      </w:r>
+      <w:r>
+        <w:rPr>
+          <w:rFonts w:ascii="Times New Roman" w:hAnsi="Times New Roman" w:cs="Times New Roman"/>
+          <w:color w:val="222222"/>
+          <w:sz w:val="28"/>
+          <w:szCs w:val="28"/>
+          <w:shd w:val="clear" w:color="auto" w:fill="FFFFFF"/>
+        </w:rPr>
+        <w:t>chứa các phương thức mô phỏng</w:t>
+      </w:r>
+      <w:r>
+        <w:rPr>
+          <w:rFonts w:ascii="Times New Roman" w:hAnsi="Times New Roman" w:cs="Times New Roman"/>
+          <w:color w:val="222222"/>
+          <w:sz w:val="28"/>
+          <w:szCs w:val="28"/>
+          <w:shd w:val="clear" w:color="auto" w:fill="FFFFFF"/>
+        </w:rPr>
+        <w:t xml:space="preserve"> chính xác cách thức javascript truy cập các phần tử HTML thông qua </w:t>
+      </w:r>
+      <w:r>
+        <w:rPr>
+          <w:rFonts w:ascii="Times New Roman" w:hAnsi="Times New Roman" w:cs="Times New Roman"/>
+          <w:i/>
+          <w:color w:val="222222"/>
+          <w:sz w:val="28"/>
+          <w:szCs w:val="28"/>
+          <w:shd w:val="clear" w:color="auto" w:fill="FFFFFF"/>
+        </w:rPr>
+        <w:t xml:space="preserve">DOM Selector. </w:t>
+      </w:r>
+      <w:r>
+        <w:rPr>
+          <w:rFonts w:ascii="Times New Roman" w:hAnsi="Times New Roman" w:cs="Times New Roman"/>
+          <w:color w:val="222222"/>
+          <w:sz w:val="28"/>
+          <w:szCs w:val="28"/>
+          <w:shd w:val="clear" w:color="auto" w:fill="FFFFFF"/>
+        </w:rPr>
+        <w:t xml:space="preserve">Các bạn có thể tra cứu các phương thức này qua link: </w:t>
+      </w:r>
+      <w:hyperlink r:id="rId14" w:history="1">
+        <w:r>
+          <w:rPr>
+            <w:rStyle w:val="Hyperlink"/>
+            <w:rFonts w:ascii="Times New Roman" w:hAnsi="Times New Roman" w:cs="Times New Roman"/>
+            <w:sz w:val="28"/>
+            <w:szCs w:val="28"/>
+          </w:rPr>
+          <w:t>https://simplehtmldom.sourceforge.io/manual_api.htm</w:t>
+        </w:r>
+      </w:hyperlink>
+    </w:p>
+    <w:p>
+      <w:pPr>
+        <w:jc w:val="both"/>
+        <w:rPr>
+          <w:rFonts w:ascii="Times New Roman" w:hAnsi="Times New Roman" w:cs="Times New Roman"/>
+          <w:i/>
+          <w:sz w:val="28"/>
+          <w:szCs w:val="28"/>
+        </w:rPr>
+      </w:pPr>
+      <w:r>
+        <w:rPr>
+          <w:noProof/>
+        </w:rPr>
+        <w:drawing>
+          <wp:inline distT="0" distB="0" distL="0" distR="0" wp14:anchorId="27BDA56F" wp14:editId="47D0FA44">
+            <wp:extent cx="5940425" cy="3341370"/>
+            <wp:effectExtent l="0" t="0" r="3175" b="0"/>
+            <wp:docPr id="6" name="Picture 6"/>
+            <wp:cNvGraphicFramePr>
+              <a:graphicFrameLocks xmlns:a="http://schemas.openxmlformats.org/drawingml/2006/main" noChangeAspect="1"/>
+            </wp:cNvGraphicFramePr>
+            <a:graphic xmlns:a="http://schemas.openxmlformats.org/drawingml/2006/main">
+              <a:graphicData uri="http://schemas.openxmlformats.org/drawingml/2006/picture">
+                <pic:pic xmlns:pic="http://schemas.openxmlformats.org/drawingml/2006/picture">
+                  <pic:nvPicPr>
+                    <pic:cNvPr id="1" name=""/>
+                    <pic:cNvPicPr/>
+                  </pic:nvPicPr>
+                  <pic:blipFill>
+                    <a:blip r:embed="rId15"/>
+                    <a:stretch>
+                      <a:fillRect/>
+                    </a:stretch>
+                  </pic:blipFill>
+                  <pic:spPr>
+                    <a:xfrm>
+                      <a:off x="0" y="0"/>
+                      <a:ext cx="5940425" cy="3341370"/>
+                    </a:xfrm>
+                    <a:prstGeom prst="rect">
+                      <a:avLst/>
+                    </a:prstGeom>
+                  </pic:spPr>
+                </pic:pic>
+              </a:graphicData>
+            </a:graphic>
+          </wp:inline>
+        </w:drawing>
+      </w:r>
+    </w:p>
+    <w:p>
+      <w:pPr>
+        <w:jc w:val="both"/>
+        <w:rPr>
+          <w:rFonts w:ascii="Times New Roman" w:hAnsi="Times New Roman" w:cs="Times New Roman"/>
+          <w:b/>
+          <w:i/>
+          <w:sz w:val="28"/>
+          <w:szCs w:val="28"/>
+        </w:rPr>
+      </w:pPr>
+      <w:r>
+        <w:rPr>
+          <w:rFonts w:ascii="Times New Roman" w:hAnsi="Times New Roman" w:cs="Times New Roman"/>
+          <w:sz w:val="28"/>
+          <w:szCs w:val="28"/>
+        </w:rPr>
+        <w:tab/>
+        <w:t xml:space="preserve">Link </w:t>
+      </w:r>
+      <w:r>
+        <w:rPr>
+          <w:rFonts w:ascii="Times New Roman" w:hAnsi="Times New Roman" w:cs="Times New Roman"/>
+          <w:sz w:val="28"/>
+          <w:szCs w:val="28"/>
+        </w:rPr>
+        <w:t xml:space="preserve">tham khảo và </w:t>
+      </w:r>
+      <w:r>
+        <w:rPr>
+          <w:rFonts w:ascii="Times New Roman" w:hAnsi="Times New Roman" w:cs="Times New Roman"/>
+          <w:sz w:val="28"/>
+          <w:szCs w:val="28"/>
+        </w:rPr>
+        <w:t xml:space="preserve">download library </w:t>
+      </w:r>
+      <w:r>
+        <w:rPr>
+          <w:rFonts w:ascii="Times New Roman" w:hAnsi="Times New Roman" w:cs="Times New Roman"/>
+          <w:b/>
+          <w:i/>
+          <w:sz w:val="28"/>
+          <w:szCs w:val="28"/>
+        </w:rPr>
+        <w:t xml:space="preserve">simple_html_dom.php: </w:t>
+      </w:r>
+      <w:bookmarkStart w:id="0" w:name="_GoBack"/>
+      <w:bookmarkEnd w:id="0"/>
+      <w:r>
+        <w:rPr>
+          <w:rFonts w:ascii="Times New Roman" w:hAnsi="Times New Roman" w:cs="Times New Roman"/>
+          <w:sz w:val="28"/>
+          <w:szCs w:val="28"/>
+        </w:rPr>
+        <w:fldChar w:fldCharType="begin"/>
+      </w:r>
+      <w:r>
+        <w:rPr>
+          <w:rFonts w:ascii="Times New Roman" w:hAnsi="Times New Roman" w:cs="Times New Roman"/>
+          <w:sz w:val="28"/>
+          <w:szCs w:val="28"/>
+        </w:rPr>
+        <w:instrText xml:space="preserve"> HYPERLINK "https://simplehtmldom.sourceforge.io/" </w:instrText>
+      </w:r>
+      <w:r>
+        <w:rPr>
+          <w:rFonts w:ascii="Times New Roman" w:hAnsi="Times New Roman" w:cs="Times New Roman"/>
+          <w:sz w:val="28"/>
+          <w:szCs w:val="28"/>
+        </w:rPr>
+        <w:fldChar w:fldCharType="separate"/>
+      </w:r>
+      <w:r>
+        <w:rPr>
+          <w:rStyle w:val="Hyperlink"/>
+          <w:rFonts w:ascii="Times New Roman" w:hAnsi="Times New Roman" w:cs="Times New Roman"/>
+          <w:sz w:val="28"/>
+          <w:szCs w:val="28"/>
+        </w:rPr>
+        <w:t>https://simplehtmldom.sourceforge.io/</w:t>
+      </w:r>
+      <w:r>
+        <w:rPr>
+          <w:rFonts w:ascii="Times New Roman" w:hAnsi="Times New Roman" w:cs="Times New Roman"/>
+          <w:sz w:val="28"/>
+          <w:szCs w:val="28"/>
+        </w:rPr>
+        <w:fldChar w:fldCharType="end"/>
       </w:r>
     </w:p>
     <w:p>
@@ -1113,8 +1826,6 @@
         </w:rPr>
         <w:t xml:space="preserve"> xây dựng chương trình Crawler theo mô hình MVC.</w:t>
       </w:r>
-      <w:bookmarkStart w:id="0" w:name="_GoBack"/>
-      <w:bookmarkEnd w:id="0"/>
     </w:p>
     <w:p>
       <w:pPr>

</xml_diff>